<commit_message>
Uploaded updated essay for the new project goals
</commit_message>
<xml_diff>
--- a/Homework Essays/Senior Design Individual Capstone Assessment - wolffec.docx
+++ b/Homework Essays/Senior Design Individual Capstone Assessment - wolffec.docx
@@ -1,199 +1,436 @@
 
 <file path=word/document.xml><?xml version="1.0" encoding="utf-8"?>
-<w:document xmlns:mc="http://schemas.openxmlformats.org/markup-compatibility/2006" xmlns:o="urn:schemas-microsoft-com:office:office" xmlns:r="http://schemas.openxmlformats.org/officeDocument/2006/relationships" xmlns:m="http://schemas.openxmlformats.org/officeDocument/2006/math" xmlns:v="urn:schemas-microsoft-com:vml" xmlns:wp="http://schemas.openxmlformats.org/drawingml/2006/wordprocessingDrawing" xmlns:w10="urn:schemas-microsoft-com:office:word" xmlns:w="http://schemas.openxmlformats.org/wordprocessingml/2006/main" xmlns:wne="http://schemas.microsoft.com/office/word/2006/wordml" xmlns:sl="http://schemas.openxmlformats.org/schemaLibrary/2006/main" xmlns:a="http://schemas.openxmlformats.org/drawingml/2006/main" xmlns:pic="http://schemas.openxmlformats.org/drawingml/2006/picture" xmlns:c="http://schemas.openxmlformats.org/drawingml/2006/chart" xmlns:lc="http://schemas.openxmlformats.org/drawingml/2006/lockedCanvas" xmlns:dgm="http://schemas.openxmlformats.org/drawingml/2006/diagram" xmlns:wps="http://schemas.microsoft.com/office/word/2010/wordprocessingShape" xmlns:wpg="http://schemas.microsoft.com/office/word/2010/wordprocessingGroup" xmlns:w14="http://schemas.microsoft.com/office/word/2010/wordml" xmlns:w15="http://schemas.microsoft.com/office/word/2012/wordml">
+<w:document xmlns:wpc="http://schemas.microsoft.com/office/word/2010/wordprocessingCanvas" xmlns:cx="http://schemas.microsoft.com/office/drawing/2014/chartex" xmlns:cx1="http://schemas.microsoft.com/office/drawing/2015/9/8/chartex" xmlns:cx2="http://schemas.microsoft.com/office/drawing/2015/10/21/chartex" xmlns:cx3="http://schemas.microsoft.com/office/drawing/2016/5/9/chartex" xmlns:cx4="http://schemas.microsoft.com/office/drawing/2016/5/10/chartex" xmlns:cx5="http://schemas.microsoft.com/office/drawing/2016/5/11/chartex" xmlns:cx6="http://schemas.microsoft.com/office/drawing/2016/5/12/chartex" xmlns:cx7="http://schemas.microsoft.com/office/drawing/2016/5/13/chartex" xmlns:cx8="http://schemas.microsoft.com/office/drawing/2016/5/14/chartex" xmlns:mc="http://schemas.openxmlformats.org/markup-compatibility/2006" xmlns:aink="http://schemas.microsoft.com/office/drawing/2016/ink" xmlns:am3d="http://schemas.microsoft.com/office/drawing/2017/model3d" xmlns:o="urn:schemas-microsoft-com:office:office" xmlns:oel="http://schemas.microsoft.com/office/2019/extlst" xmlns:r="http://schemas.openxmlformats.org/officeDocument/2006/relationships" xmlns:m="http://schemas.openxmlformats.org/officeDocument/2006/math" xmlns:v="urn:schemas-microsoft-com:vml" xmlns:wp14="http://schemas.microsoft.com/office/word/2010/wordprocessingDrawing" xmlns:wp="http://schemas.openxmlformats.org/drawingml/2006/wordprocessingDrawing" xmlns:w10="urn:schemas-microsoft-com:office:word" xmlns:w="http://schemas.openxmlformats.org/wordprocessingml/2006/main" xmlns:w14="http://schemas.microsoft.com/office/word/2010/wordml" xmlns:w15="http://schemas.microsoft.com/office/word/2012/wordml" xmlns:w16cex="http://schemas.microsoft.com/office/word/2018/wordml/cex" xmlns:w16cid="http://schemas.microsoft.com/office/word/2016/wordml/cid" xmlns:w16="http://schemas.microsoft.com/office/word/2018/wordml" xmlns:w16du="http://schemas.microsoft.com/office/word/2023/wordml/word16du" xmlns:w16sdtdh="http://schemas.microsoft.com/office/word/2020/wordml/sdtdatahash" xmlns:w16se="http://schemas.microsoft.com/office/word/2015/wordml/symex" xmlns:wpg="http://schemas.microsoft.com/office/word/2010/wordprocessingGroup" xmlns:wpi="http://schemas.microsoft.com/office/word/2010/wordprocessingInk" xmlns:wne="http://schemas.microsoft.com/office/word/2006/wordml" xmlns:wps="http://schemas.microsoft.com/office/word/2010/wordprocessingShape" mc:Ignorable="w14 w15 w16se w16cid w16 w16cex w16sdtdh w16du wp14">
   <w:body>
     <w:p>
       <w:pPr>
         <w:spacing w:line="480" w:lineRule="auto"/>
-        <w:jc w:val="left"/>
-        <w:rPr/>
-      </w:pPr>
-      <w:r>
-        <w:rPr>
-          <w:rtl w:val="0"/>
-        </w:rPr>
-        <w:t xml:space="preserve">Eric Wolff</w:t>
+      </w:pPr>
+      <w:r>
+        <w:t>Eric Wolff</w:t>
       </w:r>
     </w:p>
     <w:p>
       <w:pPr>
         <w:spacing w:line="480" w:lineRule="auto"/>
-        <w:jc w:val="left"/>
-        <w:rPr/>
-      </w:pPr>
-      <w:r>
-        <w:rPr>
-          <w:rtl w:val="0"/>
-        </w:rPr>
-        <w:t xml:space="preserve">Fred Annexstein</w:t>
-      </w:r>
+      </w:pPr>
+      <w:r>
+        <w:t xml:space="preserve">Fred </w:t>
+      </w:r>
+      <w:proofErr w:type="spellStart"/>
+      <w:r>
+        <w:t>Annexstein</w:t>
+      </w:r>
+      <w:proofErr w:type="spellEnd"/>
     </w:p>
     <w:p>
       <w:pPr>
         <w:spacing w:line="480" w:lineRule="auto"/>
-        <w:jc w:val="left"/>
-        <w:rPr/>
-      </w:pPr>
-      <w:r>
-        <w:rPr>
-          <w:rtl w:val="0"/>
-        </w:rPr>
-        <w:t xml:space="preserve">Senior Design</w:t>
+      </w:pPr>
+      <w:r>
+        <w:t>Senior Design</w:t>
       </w:r>
     </w:p>
     <w:p>
       <w:pPr>
         <w:spacing w:line="480" w:lineRule="auto"/>
-        <w:jc w:val="left"/>
-        <w:rPr/>
-      </w:pPr>
-      <w:r>
-        <w:rPr>
-          <w:rtl w:val="0"/>
-        </w:rPr>
-        <w:t xml:space="preserve">10 September 2023</w:t>
+      </w:pPr>
+      <w:r>
+        <w:t>10 September 2023</w:t>
       </w:r>
     </w:p>
     <w:p>
       <w:pPr>
         <w:spacing w:line="480" w:lineRule="auto"/>
         <w:jc w:val="center"/>
-        <w:rPr/>
-      </w:pPr>
-      <w:r>
-        <w:rPr>
-          <w:rtl w:val="0"/>
-        </w:rPr>
-        <w:t xml:space="preserve">Individual Capstone Assessment</w:t>
+      </w:pPr>
+      <w:r>
+        <w:t>Individual Capstone Assessment</w:t>
       </w:r>
     </w:p>
     <w:p>
       <w:pPr>
         <w:spacing w:line="480" w:lineRule="auto"/>
-        <w:rPr/>
-      </w:pPr>
-      <w:r>
-        <w:rPr>
-          <w:rtl w:val="0"/>
-        </w:rPr>
+      </w:pPr>
+      <w:r>
         <w:tab/>
-        <w:t xml:space="preserve">My team’s senior design project will be a roguelike dungeon crawler game. In this game, the enemies will adapt to beat the player(s) specific playstyles. It will be done using an evolutionary algorithm where the “generations” last a single floor in the dungeon. The enemies will be rated on their fitness based on some metrics, like how much damage they did to the player or how long they lived. Every generation will be created randomly from the last with the higher the enemy’s fitness giving it a higher probability of being chosen to parent the next generation. In my studies I have always loved machine learning, and I got started in the field with genetic algorithms so I am very happy to have the opportunity to use them here. I also am excited to try out some of the cool techniques that I have only ever used in dummy projects, like neuroevolution of augmenting topologies.</w:t>
+        <w:t>My team’s senior design project will be a</w:t>
+      </w:r>
+      <w:r>
+        <w:t>n AI Pokémon Battler</w:t>
+      </w:r>
+      <w:r>
+        <w:t>. It will be done using a</w:t>
+      </w:r>
+      <w:r>
+        <w:t xml:space="preserve"> Double DQN reinforcement learning algorithm</w:t>
+      </w:r>
+      <w:r>
+        <w:t xml:space="preserve">. </w:t>
+      </w:r>
+      <w:r>
+        <w:t xml:space="preserve">The algorithm will </w:t>
+      </w:r>
+      <w:proofErr w:type="gramStart"/>
+      <w:r>
+        <w:t>learn</w:t>
+      </w:r>
+      <w:proofErr w:type="gramEnd"/>
+      <w:r>
+        <w:t xml:space="preserve"> by playing against itself </w:t>
+      </w:r>
+      <w:proofErr w:type="gramStart"/>
+      <w:r>
+        <w:t>and,</w:t>
+      </w:r>
+      <w:proofErr w:type="gramEnd"/>
+      <w:r>
+        <w:t xml:space="preserve"> possibly including some professional players to help the model’s initial learning.</w:t>
+      </w:r>
+      <w:r>
+        <w:t xml:space="preserve"> In my studies I have always loved machine learning, and I got started in the field</w:t>
+      </w:r>
+      <w:r>
+        <w:t xml:space="preserve"> using machine learning to play games, so I am excited to go back to doing that as it is very fun while still being an incredibly useful learning tool</w:t>
+      </w:r>
+      <w:r>
+        <w:t xml:space="preserve">. I also am excited to </w:t>
+      </w:r>
+      <w:proofErr w:type="gramStart"/>
+      <w:r>
+        <w:t>learn</w:t>
+      </w:r>
+      <w:r>
+        <w:t xml:space="preserve"> out</w:t>
+      </w:r>
+      <w:proofErr w:type="gramEnd"/>
+      <w:r>
+        <w:t xml:space="preserve"> some </w:t>
+      </w:r>
+      <w:r>
+        <w:t xml:space="preserve">new </w:t>
+      </w:r>
+      <w:r>
+        <w:t>techniques</w:t>
+      </w:r>
+      <w:r>
+        <w:t xml:space="preserve"> since I have very little experience in the field of reinforcement learning</w:t>
+      </w:r>
+      <w:r>
+        <w:t>.</w:t>
       </w:r>
     </w:p>
     <w:p>
       <w:pPr>
         <w:spacing w:line="480" w:lineRule="auto"/>
-        <w:rPr/>
-      </w:pPr>
-      <w:r>
-        <w:rPr>
-          <w:rtl w:val="0"/>
-        </w:rPr>
+      </w:pPr>
+      <w:r>
         <w:tab/>
-        <w:t xml:space="preserve">Throughout the years at UC, I have kept my interest for machine learning, and one of my recent classes, Deep Learning (CS 6073), helped me understand the more fundamental aspects of how it works. I also worked a bit on game development in my Software Engineering class (EECE3093C). In software engineering, my team and I made a mobile app tower defense game, which was super fun to work on so that definitely influenced my idea for the capstone project. I also have to mention that my Intro to Data Science class (STAT3041) helped keep me on the right track for learning about how these algorithms work. Another class I took, Python Programming (CS2021), gave me a lot of the tools I ended up using to actually learn and develop my own skills with machine learning and data science as a whole. Overall I have known I wanted to do machine learning since I got here at UC, and all of these classes have given me the tools to explore the field on my own and actually make my own machine learning projects.</w:t>
+        <w:t xml:space="preserve">Throughout the years at UC, I have kept my </w:t>
+      </w:r>
+      <w:proofErr w:type="gramStart"/>
+      <w:r>
+        <w:t>interest for</w:t>
+      </w:r>
+      <w:proofErr w:type="gramEnd"/>
+      <w:r>
+        <w:t xml:space="preserve"> machine learning, and one of my recent classes, Deep Learning (CS 6073), helped me understand the more fundamental aspects of how it works. I also worked a bit on game development</w:t>
+      </w:r>
+      <w:r>
+        <w:t>/interaction</w:t>
+      </w:r>
+      <w:r>
+        <w:t xml:space="preserve"> in my Software Engineering class (EECE3093C). In software engineering, my team and I made a mobile app tower defense game, which was super fun to work on so that </w:t>
+      </w:r>
+      <w:proofErr w:type="gramStart"/>
+      <w:r>
+        <w:t>definitely influenced</w:t>
+      </w:r>
+      <w:proofErr w:type="gramEnd"/>
+      <w:r>
+        <w:t xml:space="preserve"> my idea for the capstone project. I also </w:t>
+      </w:r>
+      <w:proofErr w:type="gramStart"/>
+      <w:r>
+        <w:t>have to</w:t>
+      </w:r>
+      <w:proofErr w:type="gramEnd"/>
+      <w:r>
+        <w:t xml:space="preserve"> mention that my Intro to Data Science class (STAT3041) helped keep me on the right track for learning about how these algorithms work. Another class I took, Python Programming (CS2021), gave me a lot of the tools I ended up using to </w:t>
+      </w:r>
+      <w:proofErr w:type="gramStart"/>
+      <w:r>
+        <w:t>actually learn</w:t>
+      </w:r>
+      <w:proofErr w:type="gramEnd"/>
+      <w:r>
+        <w:t xml:space="preserve"> and develop my own skills with machine learning and data science as a whole. </w:t>
+      </w:r>
+      <w:proofErr w:type="gramStart"/>
+      <w:r>
+        <w:t>Overall</w:t>
+      </w:r>
+      <w:proofErr w:type="gramEnd"/>
+      <w:r>
+        <w:t xml:space="preserve"> I have known I wanted to do machine learning since I got here at UC, and all of these classes have given me the tools to explore the field on my own and actually make my own machine learning projects.</w:t>
       </w:r>
     </w:p>
     <w:p>
       <w:pPr>
         <w:spacing w:line="480" w:lineRule="auto"/>
-        <w:rPr/>
-      </w:pPr>
-      <w:r>
-        <w:rPr>
-          <w:rtl w:val="0"/>
-        </w:rPr>
+      </w:pPr>
+      <w:r>
+        <w:lastRenderedPageBreak/>
         <w:tab/>
-        <w:t xml:space="preserve">I only worked for Kinetic Vision for all five of my co-ops, I worked as a “Machine Learning Intern.” I have loved machine learning since my interview, and they have a fun team of people who I enjoyed working with so I stuck with them the whole time. I obviously learned a lot about specific machine learning frameworks like TensorFlow and PyTorch, but I also learned so much about image processing and graphics. I ended up doing a lot of computer vision projects, allowing me to learn about things like 3D modeling in Blender and how to use opencv and numpy for image processing. I think these more technical skills might be useful in this project for creating some of the art. I also learned some other things, like how to manage a long-term project while working as a part of a team using JIRA or something similar. I will probably try to get my team to use a JIRA board as a way to organize our effort throughout the capstone project.</w:t>
+        <w:t xml:space="preserve">I only worked for Kinetic Vision for all five of my co-ops, I worked as a “Machine Learning Intern.” I have loved machine learning since my interview, and they have a fun team of people who I enjoyed working </w:t>
+      </w:r>
+      <w:r>
+        <w:t>with,</w:t>
+      </w:r>
+      <w:r>
+        <w:t xml:space="preserve"> so I stuck with them the whole time. I obviously learned a lot about specific machine learning frameworks like TensorFlow and </w:t>
+      </w:r>
+      <w:proofErr w:type="spellStart"/>
+      <w:r>
+        <w:t>PyTorch</w:t>
+      </w:r>
+      <w:proofErr w:type="spellEnd"/>
+      <w:r>
+        <w:t xml:space="preserve">, but I also learned so much about image processing and graphics. I ended up doing a lot of computer vision projects, allowing me to learn about things like 3D modeling in Blender and how to use </w:t>
+      </w:r>
+      <w:proofErr w:type="spellStart"/>
+      <w:r>
+        <w:t>opencv</w:t>
+      </w:r>
+      <w:proofErr w:type="spellEnd"/>
+      <w:r>
+        <w:t xml:space="preserve"> and </w:t>
+      </w:r>
+      <w:proofErr w:type="spellStart"/>
+      <w:r>
+        <w:t>numpy</w:t>
+      </w:r>
+      <w:proofErr w:type="spellEnd"/>
+      <w:r>
+        <w:t xml:space="preserve"> for image processing. I think these more technical skills might be useful in this project for creating some of the art. I also learned some other things, like how to manage a long-term project while working as a part of a team using JIRA or something similar. I will probably try to get my team to use a JIRA board </w:t>
+      </w:r>
+      <w:proofErr w:type="gramStart"/>
+      <w:r>
+        <w:t>as a way to</w:t>
+      </w:r>
+      <w:proofErr w:type="gramEnd"/>
+      <w:r>
+        <w:t xml:space="preserve"> organize our effort throughout the capstone project.</w:t>
       </w:r>
     </w:p>
     <w:p>
       <w:pPr>
         <w:spacing w:line="480" w:lineRule="auto"/>
-        <w:rPr/>
-      </w:pPr>
-      <w:r>
-        <w:rPr>
-          <w:rtl w:val="0"/>
-        </w:rPr>
+      </w:pPr>
+      <w:r>
         <w:tab/>
-        <w:t xml:space="preserve">This project has me excited because it has genetic algorithms, and I have always loved the ideas behind how they work. I also think it is going to be easier to stay motivated working on because it is a game, and games are (hopefully) more fun to test. I am also extremely excited to work on some new things outside of machine learning too, like creating these combat systems and mechanics. I have started designing the game with my team in the same way I approach a lot of my school projects, with a brain dump document for all of our ideas. As we work on the project and finalize some of the more basic things (what frameworks to use, overall game design, etc.) we will refine the ideas to what actually is feasible in the remaining project scope. I think it will also be extremely useful to have a JIRA board like I mentioned before, since they can be very helpful in organizing thoughts and ideas.</w:t>
+        <w:t xml:space="preserve">This project has me excited because it has </w:t>
+      </w:r>
+      <w:r>
+        <w:t>to do with reinforcement learning agents</w:t>
+      </w:r>
+      <w:r>
+        <w:t>, and I have always loved the ideas behind how they work</w:t>
+      </w:r>
+      <w:r>
+        <w:t xml:space="preserve"> since they can seemingly learn on their own to play a large variety of games</w:t>
+      </w:r>
+      <w:r>
+        <w:t xml:space="preserve">. I also think it is going to be easier to stay motivated working on because it is </w:t>
+      </w:r>
+      <w:r>
+        <w:t xml:space="preserve">related to </w:t>
+      </w:r>
+      <w:r>
+        <w:t xml:space="preserve">a </w:t>
+      </w:r>
+      <w:r>
+        <w:t xml:space="preserve">fun </w:t>
+      </w:r>
+      <w:r>
+        <w:t xml:space="preserve">game, and games are (hopefully) more fun to test. I have started designing the game with my team in the same way I approach a lot of my school projects, with a brain dump document for </w:t>
+      </w:r>
+      <w:proofErr w:type="gramStart"/>
+      <w:r>
+        <w:t>all of</w:t>
+      </w:r>
+      <w:proofErr w:type="gramEnd"/>
+      <w:r>
+        <w:t xml:space="preserve"> our ideas. As we work on the project and finalize some of the more basic things (what frameworks to use, overall </w:t>
+      </w:r>
+      <w:r>
+        <w:t>agent architecture</w:t>
+      </w:r>
+      <w:r>
+        <w:t xml:space="preserve"> design, etc.) we will refine the ideas to what is </w:t>
+      </w:r>
+      <w:r>
+        <w:t xml:space="preserve">actually </w:t>
+      </w:r>
+      <w:r>
+        <w:t>feasible in the remaining project scope. I think it will also be extremely useful to have a JIRA board like I mentioned before, since they can be very helpful in organizing thoughts and ideas.</w:t>
       </w:r>
     </w:p>
     <w:p>
       <w:pPr>
         <w:spacing w:line="480" w:lineRule="auto"/>
-        <w:rPr/>
-      </w:pPr>
-      <w:r>
-        <w:rPr>
-          <w:rtl w:val="0"/>
-        </w:rPr>
+      </w:pPr>
+      <w:r>
         <w:tab/>
-        <w:t xml:space="preserve">Hopefully, by the end of the project we will have a playable game where the enemies are noticeably better at playing against your specific playstyle by the later levels. I expect that we will have the genetic algorithm implemented using NEAT (or just neuro evolution), as it is the choice that would allow the enemies to change their behavior instead of just changing their stats. Like all machine learning projects, evaluating the results can be a bit tricky since it will be hard to tell if the enemies are actually learning. I think we will accomplish this by having multiple play testers record their gameplay to ensure that the enemies actually learn the specific player style. We will also have to make sure the game is fun, and that is another thing we can ask the people who are testing the game for us as we finish it. Finally, I think we will know we are done by the amount and quality of feedback from the people testing the game out, when the negative feedback slows down significantly it should be good to go.</w:t>
+        <w:t xml:space="preserve">Hopefully, by the end of the project we will have a </w:t>
+      </w:r>
+      <w:r>
+        <w:t>decent Pokémon AI</w:t>
+      </w:r>
+      <w:r>
+        <w:t xml:space="preserve"> where the</w:t>
+      </w:r>
+      <w:r>
+        <w:t xml:space="preserve"> player can notice that it is at least on-par with the average player</w:t>
+      </w:r>
+      <w:r>
+        <w:t>. I expect that we will have the</w:t>
+      </w:r>
+      <w:r>
+        <w:t xml:space="preserve"> agent </w:t>
+      </w:r>
+      <w:r>
+        <w:lastRenderedPageBreak/>
+        <w:t>architecture be a Double DQN, as there are tutorials online for how to use those to learn games like Mario</w:t>
+      </w:r>
+      <w:r>
+        <w:t xml:space="preserve">. Like all machine learning projects, evaluating the results can be a bit tricky since it will be hard to tell if the </w:t>
+      </w:r>
+      <w:r>
+        <w:t>agent is learning how to play better, since “better” is hard to define in a game as complex as this</w:t>
+      </w:r>
+      <w:r>
+        <w:t xml:space="preserve">. I think we will accomplish this by having multiple play testers record their gameplay to ensure that the </w:t>
+      </w:r>
+      <w:r>
+        <w:t>agent is able to beat real humans sometimes</w:t>
+      </w:r>
+      <w:r>
+        <w:t xml:space="preserve">. Finally, I think we will know we are done by the amount and quality of feedback from the people </w:t>
+      </w:r>
+      <w:r>
+        <w:t>battling against the agent</w:t>
+      </w:r>
+      <w:r>
+        <w:t>, when the negative feedback slows down significantly it should be good to go.</w:t>
       </w:r>
     </w:p>
     <w:p>
       <w:pPr>
         <w:spacing w:line="480" w:lineRule="auto"/>
-        <w:rPr/>
-      </w:pPr>
-      <w:r>
-        <w:rPr>
-          <w:rtl w:val="0"/>
-        </w:rPr>
-      </w:r>
+      </w:pPr>
     </w:p>
     <w:sectPr>
-      <w:headerReference r:id="rId6" w:type="default"/>
-      <w:pgSz w:h="15840" w:w="12240" w:orient="portrait"/>
-      <w:pgMar w:bottom="1440" w:top="1440" w:left="1440" w:right="1440" w:header="720" w:footer="720"/>
+      <w:headerReference w:type="default" r:id="rId6"/>
+      <w:pgSz w:w="12240" w:h="15840"/>
+      <w:pgMar w:top="1440" w:right="1440" w:bottom="1440" w:left="1440" w:header="720" w:footer="720" w:gutter="0"/>
       <w:pgNumType w:start="1"/>
+      <w:cols w:space="720"/>
     </w:sectPr>
   </w:body>
 </w:document>
 </file>
 
+<file path=word/endnotes.xml><?xml version="1.0" encoding="utf-8"?>
+<w:endnotes xmlns:wpc="http://schemas.microsoft.com/office/word/2010/wordprocessingCanvas" xmlns:cx="http://schemas.microsoft.com/office/drawing/2014/chartex" xmlns:cx1="http://schemas.microsoft.com/office/drawing/2015/9/8/chartex" xmlns:cx2="http://schemas.microsoft.com/office/drawing/2015/10/21/chartex" xmlns:cx3="http://schemas.microsoft.com/office/drawing/2016/5/9/chartex" xmlns:cx4="http://schemas.microsoft.com/office/drawing/2016/5/10/chartex" xmlns:cx5="http://schemas.microsoft.com/office/drawing/2016/5/11/chartex" xmlns:cx6="http://schemas.microsoft.com/office/drawing/2016/5/12/chartex" xmlns:cx7="http://schemas.microsoft.com/office/drawing/2016/5/13/chartex" xmlns:cx8="http://schemas.microsoft.com/office/drawing/2016/5/14/chartex" xmlns:mc="http://schemas.openxmlformats.org/markup-compatibility/2006" xmlns:aink="http://schemas.microsoft.com/office/drawing/2016/ink" xmlns:am3d="http://schemas.microsoft.com/office/drawing/2017/model3d" xmlns:o="urn:schemas-microsoft-com:office:office" xmlns:oel="http://schemas.microsoft.com/office/2019/extlst" xmlns:r="http://schemas.openxmlformats.org/officeDocument/2006/relationships" xmlns:m="http://schemas.openxmlformats.org/officeDocument/2006/math" xmlns:v="urn:schemas-microsoft-com:vml" xmlns:wp14="http://schemas.microsoft.com/office/word/2010/wordprocessingDrawing" xmlns:wp="http://schemas.openxmlformats.org/drawingml/2006/wordprocessingDrawing" xmlns:w10="urn:schemas-microsoft-com:office:word" xmlns:w="http://schemas.openxmlformats.org/wordprocessingml/2006/main" xmlns:w14="http://schemas.microsoft.com/office/word/2010/wordml" xmlns:w15="http://schemas.microsoft.com/office/word/2012/wordml" xmlns:w16cex="http://schemas.microsoft.com/office/word/2018/wordml/cex" xmlns:w16cid="http://schemas.microsoft.com/office/word/2016/wordml/cid" xmlns:w16="http://schemas.microsoft.com/office/word/2018/wordml" xmlns:w16du="http://schemas.microsoft.com/office/word/2023/wordml/word16du" xmlns:w16sdtdh="http://schemas.microsoft.com/office/word/2020/wordml/sdtdatahash" xmlns:w16se="http://schemas.microsoft.com/office/word/2015/wordml/symex" xmlns:wpg="http://schemas.microsoft.com/office/word/2010/wordprocessingGroup" xmlns:wpi="http://schemas.microsoft.com/office/word/2010/wordprocessingInk" xmlns:wne="http://schemas.microsoft.com/office/word/2006/wordml" xmlns:wps="http://schemas.microsoft.com/office/word/2010/wordprocessingShape" mc:Ignorable="w14 w15 w16se w16cid w16 w16cex w16sdtdh w16du wp14">
+  <w:endnote w:type="separator" w:id="-1">
+    <w:p>
+      <w:pPr>
+        <w:spacing w:line="240" w:lineRule="auto"/>
+      </w:pPr>
+      <w:r>
+        <w:separator/>
+      </w:r>
+    </w:p>
+  </w:endnote>
+  <w:endnote w:type="continuationSeparator" w:id="0">
+    <w:p>
+      <w:pPr>
+        <w:spacing w:line="240" w:lineRule="auto"/>
+      </w:pPr>
+      <w:r>
+        <w:continuationSeparator/>
+      </w:r>
+    </w:p>
+  </w:endnote>
+</w:endnotes>
+</file>
+
+<file path=word/footnotes.xml><?xml version="1.0" encoding="utf-8"?>
+<w:footnotes xmlns:wpc="http://schemas.microsoft.com/office/word/2010/wordprocessingCanvas" xmlns:cx="http://schemas.microsoft.com/office/drawing/2014/chartex" xmlns:cx1="http://schemas.microsoft.com/office/drawing/2015/9/8/chartex" xmlns:cx2="http://schemas.microsoft.com/office/drawing/2015/10/21/chartex" xmlns:cx3="http://schemas.microsoft.com/office/drawing/2016/5/9/chartex" xmlns:cx4="http://schemas.microsoft.com/office/drawing/2016/5/10/chartex" xmlns:cx5="http://schemas.microsoft.com/office/drawing/2016/5/11/chartex" xmlns:cx6="http://schemas.microsoft.com/office/drawing/2016/5/12/chartex" xmlns:cx7="http://schemas.microsoft.com/office/drawing/2016/5/13/chartex" xmlns:cx8="http://schemas.microsoft.com/office/drawing/2016/5/14/chartex" xmlns:mc="http://schemas.openxmlformats.org/markup-compatibility/2006" xmlns:aink="http://schemas.microsoft.com/office/drawing/2016/ink" xmlns:am3d="http://schemas.microsoft.com/office/drawing/2017/model3d" xmlns:o="urn:schemas-microsoft-com:office:office" xmlns:oel="http://schemas.microsoft.com/office/2019/extlst" xmlns:r="http://schemas.openxmlformats.org/officeDocument/2006/relationships" xmlns:m="http://schemas.openxmlformats.org/officeDocument/2006/math" xmlns:v="urn:schemas-microsoft-com:vml" xmlns:wp14="http://schemas.microsoft.com/office/word/2010/wordprocessingDrawing" xmlns:wp="http://schemas.openxmlformats.org/drawingml/2006/wordprocessingDrawing" xmlns:w10="urn:schemas-microsoft-com:office:word" xmlns:w="http://schemas.openxmlformats.org/wordprocessingml/2006/main" xmlns:w14="http://schemas.microsoft.com/office/word/2010/wordml" xmlns:w15="http://schemas.microsoft.com/office/word/2012/wordml" xmlns:w16cex="http://schemas.microsoft.com/office/word/2018/wordml/cex" xmlns:w16cid="http://schemas.microsoft.com/office/word/2016/wordml/cid" xmlns:w16="http://schemas.microsoft.com/office/word/2018/wordml" xmlns:w16du="http://schemas.microsoft.com/office/word/2023/wordml/word16du" xmlns:w16sdtdh="http://schemas.microsoft.com/office/word/2020/wordml/sdtdatahash" xmlns:w16se="http://schemas.microsoft.com/office/word/2015/wordml/symex" xmlns:wpg="http://schemas.microsoft.com/office/word/2010/wordprocessingGroup" xmlns:wpi="http://schemas.microsoft.com/office/word/2010/wordprocessingInk" xmlns:wne="http://schemas.microsoft.com/office/word/2006/wordml" xmlns:wps="http://schemas.microsoft.com/office/word/2010/wordprocessingShape" mc:Ignorable="w14 w15 w16se w16cid w16 w16cex w16sdtdh w16du wp14">
+  <w:footnote w:type="separator" w:id="-1">
+    <w:p>
+      <w:pPr>
+        <w:spacing w:line="240" w:lineRule="auto"/>
+      </w:pPr>
+      <w:r>
+        <w:separator/>
+      </w:r>
+    </w:p>
+  </w:footnote>
+  <w:footnote w:type="continuationSeparator" w:id="0">
+    <w:p>
+      <w:pPr>
+        <w:spacing w:line="240" w:lineRule="auto"/>
+      </w:pPr>
+      <w:r>
+        <w:continuationSeparator/>
+      </w:r>
+    </w:p>
+  </w:footnote>
+</w:footnotes>
+</file>
+
 <file path=word/header1.xml><?xml version="1.0" encoding="utf-8"?>
-<w:hdr xmlns:mc="http://schemas.openxmlformats.org/markup-compatibility/2006" xmlns:o="urn:schemas-microsoft-com:office:office" xmlns:r="http://schemas.openxmlformats.org/officeDocument/2006/relationships" xmlns:m="http://schemas.openxmlformats.org/officeDocument/2006/math" xmlns:v="urn:schemas-microsoft-com:vml" xmlns:wp="http://schemas.openxmlformats.org/drawingml/2006/wordprocessingDrawing" xmlns:w10="urn:schemas-microsoft-com:office:word" xmlns:w="http://schemas.openxmlformats.org/wordprocessingml/2006/main" xmlns:wne="http://schemas.microsoft.com/office/word/2006/wordml" xmlns:sl="http://schemas.openxmlformats.org/schemaLibrary/2006/main" xmlns:a="http://schemas.openxmlformats.org/drawingml/2006/main" xmlns:pic="http://schemas.openxmlformats.org/drawingml/2006/picture" xmlns:c="http://schemas.openxmlformats.org/drawingml/2006/chart" xmlns:lc="http://schemas.openxmlformats.org/drawingml/2006/lockedCanvas" xmlns:dgm="http://schemas.openxmlformats.org/drawingml/2006/diagram" xmlns:wps="http://schemas.microsoft.com/office/word/2010/wordprocessingShape" xmlns:wpg="http://schemas.microsoft.com/office/word/2010/wordprocessingGroup" xmlns:w14="http://schemas.microsoft.com/office/word/2010/wordml" xmlns:w15="http://schemas.microsoft.com/office/word/2012/wordml">
+<w:hdr xmlns:wpc="http://schemas.microsoft.com/office/word/2010/wordprocessingCanvas" xmlns:cx="http://schemas.microsoft.com/office/drawing/2014/chartex" xmlns:cx1="http://schemas.microsoft.com/office/drawing/2015/9/8/chartex" xmlns:cx2="http://schemas.microsoft.com/office/drawing/2015/10/21/chartex" xmlns:cx3="http://schemas.microsoft.com/office/drawing/2016/5/9/chartex" xmlns:cx4="http://schemas.microsoft.com/office/drawing/2016/5/10/chartex" xmlns:cx5="http://schemas.microsoft.com/office/drawing/2016/5/11/chartex" xmlns:cx6="http://schemas.microsoft.com/office/drawing/2016/5/12/chartex" xmlns:cx7="http://schemas.microsoft.com/office/drawing/2016/5/13/chartex" xmlns:cx8="http://schemas.microsoft.com/office/drawing/2016/5/14/chartex" xmlns:mc="http://schemas.openxmlformats.org/markup-compatibility/2006" xmlns:aink="http://schemas.microsoft.com/office/drawing/2016/ink" xmlns:am3d="http://schemas.microsoft.com/office/drawing/2017/model3d" xmlns:o="urn:schemas-microsoft-com:office:office" xmlns:oel="http://schemas.microsoft.com/office/2019/extlst" xmlns:r="http://schemas.openxmlformats.org/officeDocument/2006/relationships" xmlns:m="http://schemas.openxmlformats.org/officeDocument/2006/math" xmlns:v="urn:schemas-microsoft-com:vml" xmlns:wp14="http://schemas.microsoft.com/office/word/2010/wordprocessingDrawing" xmlns:wp="http://schemas.openxmlformats.org/drawingml/2006/wordprocessingDrawing" xmlns:w10="urn:schemas-microsoft-com:office:word" xmlns:w="http://schemas.openxmlformats.org/wordprocessingml/2006/main" xmlns:w14="http://schemas.microsoft.com/office/word/2010/wordml" xmlns:w15="http://schemas.microsoft.com/office/word/2012/wordml" xmlns:w16cex="http://schemas.microsoft.com/office/word/2018/wordml/cex" xmlns:w16cid="http://schemas.microsoft.com/office/word/2016/wordml/cid" xmlns:w16="http://schemas.microsoft.com/office/word/2018/wordml" xmlns:w16du="http://schemas.microsoft.com/office/word/2023/wordml/word16du" xmlns:w16sdtdh="http://schemas.microsoft.com/office/word/2020/wordml/sdtdatahash" xmlns:w16se="http://schemas.microsoft.com/office/word/2015/wordml/symex" xmlns:wpg="http://schemas.microsoft.com/office/word/2010/wordprocessingGroup" xmlns:wpi="http://schemas.microsoft.com/office/word/2010/wordprocessingInk" xmlns:wne="http://schemas.microsoft.com/office/word/2006/wordml" xmlns:wps="http://schemas.microsoft.com/office/word/2010/wordprocessingShape" mc:Ignorable="w14 w15 w16se w16cid w16 w16cex w16sdtdh w16du wp14">
   <w:p>
     <w:pPr>
       <w:jc w:val="right"/>
-      <w:rPr/>
     </w:pPr>
     <w:r>
-      <w:rPr>
-        <w:rtl w:val="0"/>
-      </w:rPr>
       <w:t xml:space="preserve">Wolff </w:t>
     </w:r>
     <w:r>
-      <w:rPr/>
       <w:fldChar w:fldCharType="begin"/>
-      <w:instrText xml:space="preserve">PAGE</w:instrText>
+    </w:r>
+    <w:r>
+      <w:instrText>PAGE</w:instrText>
+    </w:r>
+    <w:r>
       <w:fldChar w:fldCharType="separate"/>
-      <w:fldChar w:fldCharType="end"/>
     </w:r>
     <w:r>
       <w:rPr>
-        <w:rtl w:val="0"/>
+        <w:noProof/>
       </w:rPr>
+      <w:t>1</w:t>
+    </w:r>
+    <w:r>
+      <w:fldChar w:fldCharType="end"/>
     </w:r>
   </w:p>
 </w:hdr>
 </file>
 
-<file path=word/numbering.xml><?xml version="1.0" encoding="utf-8"?>
-<w:numbering xmlns:mc="http://schemas.openxmlformats.org/markup-compatibility/2006" xmlns:o="urn:schemas-microsoft-com:office:office" xmlns:r="http://schemas.openxmlformats.org/officeDocument/2006/relationships" xmlns:m="http://schemas.openxmlformats.org/officeDocument/2006/math" xmlns:v="urn:schemas-microsoft-com:vml" xmlns:wp="http://schemas.openxmlformats.org/drawingml/2006/wordprocessingDrawing" xmlns:w10="urn:schemas-microsoft-com:office:word" xmlns:w="http://schemas.openxmlformats.org/wordprocessingml/2006/main" xmlns:wne="http://schemas.microsoft.com/office/word/2006/wordml" xmlns:sl="http://schemas.openxmlformats.org/schemaLibrary/2006/main" xmlns:a="http://schemas.openxmlformats.org/drawingml/2006/main" xmlns:pic="http://schemas.openxmlformats.org/drawingml/2006/picture" xmlns:c="http://schemas.openxmlformats.org/drawingml/2006/chart" xmlns:lc="http://schemas.openxmlformats.org/drawingml/2006/lockedCanvas" xmlns:dgm="http://schemas.openxmlformats.org/drawingml/2006/diagram" xmlns:wps="http://schemas.microsoft.com/office/word/2010/wordprocessingShape" xmlns:wpg="http://schemas.microsoft.com/office/word/2010/wordprocessingGroup" xmlns:w14="http://schemas.microsoft.com/office/word/2010/wordml" xmlns:w15="http://schemas.microsoft.com/office/word/2012/wordml"/>
-</file>
-
 <file path=word/styles.xml><?xml version="1.0" encoding="utf-8"?>
-<w:styles xmlns:mc="http://schemas.openxmlformats.org/markup-compatibility/2006" xmlns:o="urn:schemas-microsoft-com:office:office" xmlns:r="http://schemas.openxmlformats.org/officeDocument/2006/relationships" xmlns:m="http://schemas.openxmlformats.org/officeDocument/2006/math" xmlns:v="urn:schemas-microsoft-com:vml" xmlns:wp="http://schemas.openxmlformats.org/drawingml/2006/wordprocessingDrawing" xmlns:w10="urn:schemas-microsoft-com:office:word" xmlns:w="http://schemas.openxmlformats.org/wordprocessingml/2006/main" xmlns:wne="http://schemas.microsoft.com/office/word/2006/wordml" xmlns:sl="http://schemas.openxmlformats.org/schemaLibrary/2006/main" xmlns:a="http://schemas.openxmlformats.org/drawingml/2006/main" xmlns:pic="http://schemas.openxmlformats.org/drawingml/2006/picture" xmlns:c="http://schemas.openxmlformats.org/drawingml/2006/chart" xmlns:lc="http://schemas.openxmlformats.org/drawingml/2006/lockedCanvas" xmlns:dgm="http://schemas.openxmlformats.org/drawingml/2006/diagram" xmlns:wps="http://schemas.microsoft.com/office/word/2010/wordprocessingShape" xmlns:wpg="http://schemas.microsoft.com/office/word/2010/wordprocessingGroup" xmlns:w14="http://schemas.microsoft.com/office/word/2010/wordml" xmlns:w15="http://schemas.microsoft.com/office/word/2012/wordml">
+<w:styles xmlns:mc="http://schemas.openxmlformats.org/markup-compatibility/2006" xmlns:r="http://schemas.openxmlformats.org/officeDocument/2006/relationships" xmlns:w="http://schemas.openxmlformats.org/wordprocessingml/2006/main" xmlns:w14="http://schemas.microsoft.com/office/word/2010/wordml" xmlns:w15="http://schemas.microsoft.com/office/word/2012/wordml" xmlns:w16cex="http://schemas.microsoft.com/office/word/2018/wordml/cex" xmlns:w16cid="http://schemas.microsoft.com/office/word/2016/wordml/cid" xmlns:w16="http://schemas.microsoft.com/office/word/2018/wordml" xmlns:w16du="http://schemas.microsoft.com/office/word/2023/wordml/word16du" xmlns:w16sdtdh="http://schemas.microsoft.com/office/word/2020/wordml/sdtdatahash" xmlns:w16se="http://schemas.microsoft.com/office/word/2015/wordml/symex" mc:Ignorable="w14 w15 w16se w16cid w16 w16cex w16sdtdh w16du">
   <w:docDefaults>
     <w:rPrDefault>
       <w:rPr>
+        <w:rFonts w:ascii="Times New Roman" w:eastAsia="Times New Roman" w:hAnsi="Times New Roman" w:cs="Times New Roman"/>
         <w:sz w:val="24"/>
         <w:szCs w:val="24"/>
-        <w:lang w:val="en"/>
+        <w:lang w:val="en" w:eastAsia="en-US" w:bidi="ar-SA"/>
       </w:rPr>
     </w:rPrDefault>
     <w:pPrDefault>
@@ -202,19 +439,398 @@
       </w:pPr>
     </w:pPrDefault>
   </w:docDefaults>
-  <w:style w:type="paragraph" w:styleId="Normal" w:default="1">
-    <w:name w:val="normal"/>
-  </w:style>
-  <w:style w:type="table" w:styleId="TableNormal" w:default="1">
-    <w:name w:val="Table Normal"/>
+  <w:latentStyles w:defLockedState="0" w:defUIPriority="99" w:defSemiHidden="0" w:defUnhideWhenUsed="0" w:defQFormat="0" w:count="376">
+    <w:lsdException w:name="Normal" w:uiPriority="0" w:qFormat="1"/>
+    <w:lsdException w:name="heading 1" w:uiPriority="9" w:qFormat="1"/>
+    <w:lsdException w:name="heading 2" w:semiHidden="1" w:uiPriority="9" w:unhideWhenUsed="1" w:qFormat="1"/>
+    <w:lsdException w:name="heading 3" w:semiHidden="1" w:uiPriority="9" w:unhideWhenUsed="1" w:qFormat="1"/>
+    <w:lsdException w:name="heading 4" w:semiHidden="1" w:uiPriority="9" w:unhideWhenUsed="1" w:qFormat="1"/>
+    <w:lsdException w:name="heading 5" w:semiHidden="1" w:uiPriority="9" w:unhideWhenUsed="1" w:qFormat="1"/>
+    <w:lsdException w:name="heading 6" w:semiHidden="1" w:uiPriority="9" w:unhideWhenUsed="1" w:qFormat="1"/>
+    <w:lsdException w:name="heading 7" w:semiHidden="1" w:uiPriority="9" w:unhideWhenUsed="1" w:qFormat="1"/>
+    <w:lsdException w:name="heading 8" w:semiHidden="1" w:uiPriority="9" w:unhideWhenUsed="1" w:qFormat="1"/>
+    <w:lsdException w:name="heading 9" w:semiHidden="1" w:uiPriority="9" w:unhideWhenUsed="1" w:qFormat="1"/>
+    <w:lsdException w:name="index 1" w:semiHidden="1" w:unhideWhenUsed="1"/>
+    <w:lsdException w:name="index 2" w:semiHidden="1" w:unhideWhenUsed="1"/>
+    <w:lsdException w:name="index 3" w:semiHidden="1" w:unhideWhenUsed="1"/>
+    <w:lsdException w:name="index 4" w:semiHidden="1" w:unhideWhenUsed="1"/>
+    <w:lsdException w:name="index 5" w:semiHidden="1" w:unhideWhenUsed="1"/>
+    <w:lsdException w:name="index 6" w:semiHidden="1" w:unhideWhenUsed="1"/>
+    <w:lsdException w:name="index 7" w:semiHidden="1" w:unhideWhenUsed="1"/>
+    <w:lsdException w:name="index 8" w:semiHidden="1" w:unhideWhenUsed="1"/>
+    <w:lsdException w:name="index 9" w:semiHidden="1" w:unhideWhenUsed="1"/>
+    <w:lsdException w:name="toc 1" w:semiHidden="1" w:uiPriority="39" w:unhideWhenUsed="1"/>
+    <w:lsdException w:name="toc 2" w:semiHidden="1" w:uiPriority="39" w:unhideWhenUsed="1"/>
+    <w:lsdException w:name="toc 3" w:semiHidden="1" w:uiPriority="39" w:unhideWhenUsed="1"/>
+    <w:lsdException w:name="toc 4" w:semiHidden="1" w:uiPriority="39" w:unhideWhenUsed="1"/>
+    <w:lsdException w:name="toc 5" w:semiHidden="1" w:uiPriority="39" w:unhideWhenUsed="1"/>
+    <w:lsdException w:name="toc 6" w:semiHidden="1" w:uiPriority="39" w:unhideWhenUsed="1"/>
+    <w:lsdException w:name="toc 7" w:semiHidden="1" w:uiPriority="39" w:unhideWhenUsed="1"/>
+    <w:lsdException w:name="toc 8" w:semiHidden="1" w:uiPriority="39" w:unhideWhenUsed="1"/>
+    <w:lsdException w:name="toc 9" w:semiHidden="1" w:uiPriority="39" w:unhideWhenUsed="1"/>
+    <w:lsdException w:name="Normal Indent" w:semiHidden="1" w:unhideWhenUsed="1"/>
+    <w:lsdException w:name="footnote text" w:semiHidden="1" w:unhideWhenUsed="1"/>
+    <w:lsdException w:name="annotation text" w:semiHidden="1" w:unhideWhenUsed="1"/>
+    <w:lsdException w:name="header" w:semiHidden="1" w:unhideWhenUsed="1"/>
+    <w:lsdException w:name="footer" w:semiHidden="1" w:unhideWhenUsed="1"/>
+    <w:lsdException w:name="index heading" w:semiHidden="1" w:unhideWhenUsed="1"/>
+    <w:lsdException w:name="caption" w:semiHidden="1" w:uiPriority="35" w:unhideWhenUsed="1" w:qFormat="1"/>
+    <w:lsdException w:name="table of figures" w:semiHidden="1" w:unhideWhenUsed="1"/>
+    <w:lsdException w:name="envelope address" w:semiHidden="1" w:unhideWhenUsed="1"/>
+    <w:lsdException w:name="envelope return" w:semiHidden="1" w:unhideWhenUsed="1"/>
+    <w:lsdException w:name="footnote reference" w:semiHidden="1" w:unhideWhenUsed="1"/>
+    <w:lsdException w:name="annotation reference" w:semiHidden="1" w:unhideWhenUsed="1"/>
+    <w:lsdException w:name="line number" w:semiHidden="1" w:unhideWhenUsed="1"/>
+    <w:lsdException w:name="page number" w:semiHidden="1" w:unhideWhenUsed="1"/>
+    <w:lsdException w:name="endnote reference" w:semiHidden="1" w:unhideWhenUsed="1"/>
+    <w:lsdException w:name="endnote text" w:semiHidden="1" w:unhideWhenUsed="1"/>
+    <w:lsdException w:name="table of authorities" w:semiHidden="1" w:unhideWhenUsed="1"/>
+    <w:lsdException w:name="macro" w:semiHidden="1" w:unhideWhenUsed="1"/>
+    <w:lsdException w:name="toa heading" w:semiHidden="1" w:unhideWhenUsed="1"/>
+    <w:lsdException w:name="List" w:semiHidden="1" w:unhideWhenUsed="1"/>
+    <w:lsdException w:name="List Bullet" w:semiHidden="1" w:unhideWhenUsed="1"/>
+    <w:lsdException w:name="List Number" w:semiHidden="1" w:unhideWhenUsed="1"/>
+    <w:lsdException w:name="List 2" w:semiHidden="1" w:unhideWhenUsed="1"/>
+    <w:lsdException w:name="List 3" w:semiHidden="1" w:unhideWhenUsed="1"/>
+    <w:lsdException w:name="List 4" w:semiHidden="1" w:unhideWhenUsed="1"/>
+    <w:lsdException w:name="List 5" w:semiHidden="1" w:unhideWhenUsed="1"/>
+    <w:lsdException w:name="List Bullet 2" w:semiHidden="1" w:unhideWhenUsed="1"/>
+    <w:lsdException w:name="List Bullet 3" w:semiHidden="1" w:unhideWhenUsed="1"/>
+    <w:lsdException w:name="List Bullet 4" w:semiHidden="1" w:unhideWhenUsed="1"/>
+    <w:lsdException w:name="List Bullet 5" w:semiHidden="1" w:unhideWhenUsed="1"/>
+    <w:lsdException w:name="List Number 2" w:semiHidden="1" w:unhideWhenUsed="1"/>
+    <w:lsdException w:name="List Number 3" w:semiHidden="1" w:unhideWhenUsed="1"/>
+    <w:lsdException w:name="List Number 4" w:semiHidden="1" w:unhideWhenUsed="1"/>
+    <w:lsdException w:name="List Number 5" w:semiHidden="1" w:unhideWhenUsed="1"/>
+    <w:lsdException w:name="Title" w:uiPriority="10" w:qFormat="1"/>
+    <w:lsdException w:name="Closing" w:semiHidden="1" w:unhideWhenUsed="1"/>
+    <w:lsdException w:name="Signature" w:semiHidden="1" w:unhideWhenUsed="1"/>
+    <w:lsdException w:name="Default Paragraph Font" w:semiHidden="1" w:uiPriority="1" w:unhideWhenUsed="1"/>
+    <w:lsdException w:name="Body Text" w:semiHidden="1" w:unhideWhenUsed="1"/>
+    <w:lsdException w:name="Body Text Indent" w:semiHidden="1" w:unhideWhenUsed="1"/>
+    <w:lsdException w:name="List Continue" w:semiHidden="1" w:unhideWhenUsed="1"/>
+    <w:lsdException w:name="List Continue 2" w:semiHidden="1" w:unhideWhenUsed="1"/>
+    <w:lsdException w:name="List Continue 3" w:semiHidden="1" w:unhideWhenUsed="1"/>
+    <w:lsdException w:name="List Continue 4" w:semiHidden="1" w:unhideWhenUsed="1"/>
+    <w:lsdException w:name="List Continue 5" w:semiHidden="1" w:unhideWhenUsed="1"/>
+    <w:lsdException w:name="Message Header" w:semiHidden="1" w:unhideWhenUsed="1"/>
+    <w:lsdException w:name="Subtitle" w:uiPriority="11" w:qFormat="1"/>
+    <w:lsdException w:name="Salutation" w:semiHidden="1" w:unhideWhenUsed="1"/>
+    <w:lsdException w:name="Date" w:semiHidden="1" w:unhideWhenUsed="1"/>
+    <w:lsdException w:name="Body Text First Indent" w:semiHidden="1" w:unhideWhenUsed="1"/>
+    <w:lsdException w:name="Body Text First Indent 2" w:semiHidden="1" w:unhideWhenUsed="1"/>
+    <w:lsdException w:name="Note Heading" w:semiHidden="1" w:unhideWhenUsed="1"/>
+    <w:lsdException w:name="Body Text 2" w:semiHidden="1" w:unhideWhenUsed="1"/>
+    <w:lsdException w:name="Body Text 3" w:semiHidden="1" w:unhideWhenUsed="1"/>
+    <w:lsdException w:name="Body Text Indent 2" w:semiHidden="1" w:unhideWhenUsed="1"/>
+    <w:lsdException w:name="Body Text Indent 3" w:semiHidden="1" w:unhideWhenUsed="1"/>
+    <w:lsdException w:name="Block Text" w:semiHidden="1" w:unhideWhenUsed="1"/>
+    <w:lsdException w:name="Hyperlink" w:semiHidden="1" w:unhideWhenUsed="1"/>
+    <w:lsdException w:name="FollowedHyperlink" w:semiHidden="1" w:unhideWhenUsed="1"/>
+    <w:lsdException w:name="Strong" w:uiPriority="22" w:qFormat="1"/>
+    <w:lsdException w:name="Emphasis" w:uiPriority="20" w:qFormat="1"/>
+    <w:lsdException w:name="Document Map" w:semiHidden="1" w:unhideWhenUsed="1"/>
+    <w:lsdException w:name="Plain Text" w:semiHidden="1" w:unhideWhenUsed="1"/>
+    <w:lsdException w:name="E-mail Signature" w:semiHidden="1" w:unhideWhenUsed="1"/>
+    <w:lsdException w:name="HTML Top of Form" w:semiHidden="1" w:unhideWhenUsed="1"/>
+    <w:lsdException w:name="HTML Bottom of Form" w:semiHidden="1" w:unhideWhenUsed="1"/>
+    <w:lsdException w:name="Normal (Web)" w:semiHidden="1" w:unhideWhenUsed="1"/>
+    <w:lsdException w:name="HTML Acronym" w:semiHidden="1" w:unhideWhenUsed="1"/>
+    <w:lsdException w:name="HTML Address" w:semiHidden="1" w:unhideWhenUsed="1"/>
+    <w:lsdException w:name="HTML Cite" w:semiHidden="1" w:unhideWhenUsed="1"/>
+    <w:lsdException w:name="HTML Code" w:semiHidden="1" w:unhideWhenUsed="1"/>
+    <w:lsdException w:name="HTML Definition" w:semiHidden="1" w:unhideWhenUsed="1"/>
+    <w:lsdException w:name="HTML Keyboard" w:semiHidden="1" w:unhideWhenUsed="1"/>
+    <w:lsdException w:name="HTML Preformatted" w:semiHidden="1" w:unhideWhenUsed="1"/>
+    <w:lsdException w:name="HTML Sample" w:semiHidden="1" w:unhideWhenUsed="1"/>
+    <w:lsdException w:name="HTML Typewriter" w:semiHidden="1" w:unhideWhenUsed="1"/>
+    <w:lsdException w:name="HTML Variable" w:semiHidden="1" w:unhideWhenUsed="1"/>
+    <w:lsdException w:name="Normal Table" w:semiHidden="1" w:unhideWhenUsed="1"/>
+    <w:lsdException w:name="annotation subject" w:semiHidden="1" w:unhideWhenUsed="1"/>
+    <w:lsdException w:name="No List" w:semiHidden="1" w:unhideWhenUsed="1"/>
+    <w:lsdException w:name="Outline List 1" w:semiHidden="1" w:unhideWhenUsed="1"/>
+    <w:lsdException w:name="Outline List 2" w:semiHidden="1" w:unhideWhenUsed="1"/>
+    <w:lsdException w:name="Outline List 3" w:semiHidden="1" w:unhideWhenUsed="1"/>
+    <w:lsdException w:name="Table Simple 1" w:semiHidden="1" w:unhideWhenUsed="1"/>
+    <w:lsdException w:name="Table Simple 2" w:semiHidden="1" w:unhideWhenUsed="1"/>
+    <w:lsdException w:name="Table Simple 3" w:semiHidden="1" w:unhideWhenUsed="1"/>
+    <w:lsdException w:name="Table Classic 1" w:semiHidden="1" w:unhideWhenUsed="1"/>
+    <w:lsdException w:name="Table Classic 2" w:semiHidden="1" w:unhideWhenUsed="1"/>
+    <w:lsdException w:name="Table Classic 3" w:semiHidden="1" w:unhideWhenUsed="1"/>
+    <w:lsdException w:name="Table Classic 4" w:semiHidden="1" w:unhideWhenUsed="1"/>
+    <w:lsdException w:name="Table Colorful 1" w:semiHidden="1" w:unhideWhenUsed="1"/>
+    <w:lsdException w:name="Table Colorful 2" w:semiHidden="1" w:unhideWhenUsed="1"/>
+    <w:lsdException w:name="Table Colorful 3" w:semiHidden="1" w:unhideWhenUsed="1"/>
+    <w:lsdException w:name="Table Columns 1" w:semiHidden="1" w:unhideWhenUsed="1"/>
+    <w:lsdException w:name="Table Columns 2" w:semiHidden="1" w:unhideWhenUsed="1"/>
+    <w:lsdException w:name="Table Columns 3" w:semiHidden="1" w:unhideWhenUsed="1"/>
+    <w:lsdException w:name="Table Columns 4" w:semiHidden="1" w:unhideWhenUsed="1"/>
+    <w:lsdException w:name="Table Columns 5" w:semiHidden="1" w:unhideWhenUsed="1"/>
+    <w:lsdException w:name="Table Grid 1" w:semiHidden="1" w:unhideWhenUsed="1"/>
+    <w:lsdException w:name="Table Grid 2" w:semiHidden="1" w:unhideWhenUsed="1"/>
+    <w:lsdException w:name="Table Grid 3" w:semiHidden="1" w:unhideWhenUsed="1"/>
+    <w:lsdException w:name="Table Grid 4" w:semiHidden="1" w:unhideWhenUsed="1"/>
+    <w:lsdException w:name="Table Grid 5" w:semiHidden="1" w:unhideWhenUsed="1"/>
+    <w:lsdException w:name="Table Grid 6" w:semiHidden="1" w:unhideWhenUsed="1"/>
+    <w:lsdException w:name="Table Grid 7" w:semiHidden="1" w:unhideWhenUsed="1"/>
+    <w:lsdException w:name="Table Grid 8" w:semiHidden="1" w:unhideWhenUsed="1"/>
+    <w:lsdException w:name="Table List 1" w:semiHidden="1" w:unhideWhenUsed="1"/>
+    <w:lsdException w:name="Table List 2" w:semiHidden="1" w:unhideWhenUsed="1"/>
+    <w:lsdException w:name="Table List 3" w:semiHidden="1" w:unhideWhenUsed="1"/>
+    <w:lsdException w:name="Table List 4" w:semiHidden="1" w:unhideWhenUsed="1"/>
+    <w:lsdException w:name="Table List 5" w:semiHidden="1" w:unhideWhenUsed="1"/>
+    <w:lsdException w:name="Table List 6" w:semiHidden="1" w:unhideWhenUsed="1"/>
+    <w:lsdException w:name="Table List 7" w:semiHidden="1" w:unhideWhenUsed="1"/>
+    <w:lsdException w:name="Table List 8" w:semiHidden="1" w:unhideWhenUsed="1"/>
+    <w:lsdException w:name="Table 3D effects 1" w:semiHidden="1" w:unhideWhenUsed="1"/>
+    <w:lsdException w:name="Table 3D effects 2" w:semiHidden="1" w:unhideWhenUsed="1"/>
+    <w:lsdException w:name="Table 3D effects 3" w:semiHidden="1" w:unhideWhenUsed="1"/>
+    <w:lsdException w:name="Table Contemporary" w:semiHidden="1" w:unhideWhenUsed="1"/>
+    <w:lsdException w:name="Table Elegant" w:semiHidden="1" w:unhideWhenUsed="1"/>
+    <w:lsdException w:name="Table Professional" w:semiHidden="1" w:unhideWhenUsed="1"/>
+    <w:lsdException w:name="Table Subtle 1" w:semiHidden="1" w:unhideWhenUsed="1"/>
+    <w:lsdException w:name="Table Subtle 2" w:semiHidden="1" w:unhideWhenUsed="1"/>
+    <w:lsdException w:name="Table Web 1" w:semiHidden="1" w:unhideWhenUsed="1"/>
+    <w:lsdException w:name="Table Web 2" w:semiHidden="1" w:unhideWhenUsed="1"/>
+    <w:lsdException w:name="Table Web 3" w:semiHidden="1" w:unhideWhenUsed="1"/>
+    <w:lsdException w:name="Balloon Text" w:semiHidden="1" w:unhideWhenUsed="1"/>
+    <w:lsdException w:name="Table Grid" w:uiPriority="39"/>
+    <w:lsdException w:name="Table Theme" w:semiHidden="1" w:unhideWhenUsed="1"/>
+    <w:lsdException w:name="Placeholder Text" w:semiHidden="1"/>
+    <w:lsdException w:name="No Spacing" w:uiPriority="1" w:qFormat="1"/>
+    <w:lsdException w:name="Light Shading" w:uiPriority="60"/>
+    <w:lsdException w:name="Light List" w:uiPriority="61"/>
+    <w:lsdException w:name="Light Grid" w:uiPriority="62"/>
+    <w:lsdException w:name="Medium Shading 1" w:uiPriority="63"/>
+    <w:lsdException w:name="Medium Shading 2" w:uiPriority="64"/>
+    <w:lsdException w:name="Medium List 1" w:uiPriority="65"/>
+    <w:lsdException w:name="Medium List 2" w:uiPriority="66"/>
+    <w:lsdException w:name="Medium Grid 1" w:uiPriority="67"/>
+    <w:lsdException w:name="Medium Grid 2" w:uiPriority="68"/>
+    <w:lsdException w:name="Medium Grid 3" w:uiPriority="69"/>
+    <w:lsdException w:name="Dark List" w:uiPriority="70"/>
+    <w:lsdException w:name="Colorful Shading" w:uiPriority="71"/>
+    <w:lsdException w:name="Colorful List" w:uiPriority="72"/>
+    <w:lsdException w:name="Colorful Grid" w:uiPriority="73"/>
+    <w:lsdException w:name="Light Shading Accent 1" w:uiPriority="60"/>
+    <w:lsdException w:name="Light List Accent 1" w:uiPriority="61"/>
+    <w:lsdException w:name="Light Grid Accent 1" w:uiPriority="62"/>
+    <w:lsdException w:name="Medium Shading 1 Accent 1" w:uiPriority="63"/>
+    <w:lsdException w:name="Medium Shading 2 Accent 1" w:uiPriority="64"/>
+    <w:lsdException w:name="Medium List 1 Accent 1" w:uiPriority="65"/>
+    <w:lsdException w:name="Revision" w:semiHidden="1"/>
+    <w:lsdException w:name="List Paragraph" w:uiPriority="34" w:qFormat="1"/>
+    <w:lsdException w:name="Quote" w:uiPriority="29" w:qFormat="1"/>
+    <w:lsdException w:name="Intense Quote" w:uiPriority="30" w:qFormat="1"/>
+    <w:lsdException w:name="Medium List 2 Accent 1" w:uiPriority="66"/>
+    <w:lsdException w:name="Medium Grid 1 Accent 1" w:uiPriority="67"/>
+    <w:lsdException w:name="Medium Grid 2 Accent 1" w:uiPriority="68"/>
+    <w:lsdException w:name="Medium Grid 3 Accent 1" w:uiPriority="69"/>
+    <w:lsdException w:name="Dark List Accent 1" w:uiPriority="70"/>
+    <w:lsdException w:name="Colorful Shading Accent 1" w:uiPriority="71"/>
+    <w:lsdException w:name="Colorful List Accent 1" w:uiPriority="72"/>
+    <w:lsdException w:name="Colorful Grid Accent 1" w:uiPriority="73"/>
+    <w:lsdException w:name="Light Shading Accent 2" w:uiPriority="60"/>
+    <w:lsdException w:name="Light List Accent 2" w:uiPriority="61"/>
+    <w:lsdException w:name="Light Grid Accent 2" w:uiPriority="62"/>
+    <w:lsdException w:name="Medium Shading 1 Accent 2" w:uiPriority="63"/>
+    <w:lsdException w:name="Medium Shading 2 Accent 2" w:uiPriority="64"/>
+    <w:lsdException w:name="Medium List 1 Accent 2" w:uiPriority="65"/>
+    <w:lsdException w:name="Medium List 2 Accent 2" w:uiPriority="66"/>
+    <w:lsdException w:name="Medium Grid 1 Accent 2" w:uiPriority="67"/>
+    <w:lsdException w:name="Medium Grid 2 Accent 2" w:uiPriority="68"/>
+    <w:lsdException w:name="Medium Grid 3 Accent 2" w:uiPriority="69"/>
+    <w:lsdException w:name="Dark List Accent 2" w:uiPriority="70"/>
+    <w:lsdException w:name="Colorful Shading Accent 2" w:uiPriority="71"/>
+    <w:lsdException w:name="Colorful List Accent 2" w:uiPriority="72"/>
+    <w:lsdException w:name="Colorful Grid Accent 2" w:uiPriority="73"/>
+    <w:lsdException w:name="Light Shading Accent 3" w:uiPriority="60"/>
+    <w:lsdException w:name="Light List Accent 3" w:uiPriority="61"/>
+    <w:lsdException w:name="Light Grid Accent 3" w:uiPriority="62"/>
+    <w:lsdException w:name="Medium Shading 1 Accent 3" w:uiPriority="63"/>
+    <w:lsdException w:name="Medium Shading 2 Accent 3" w:uiPriority="64"/>
+    <w:lsdException w:name="Medium List 1 Accent 3" w:uiPriority="65"/>
+    <w:lsdException w:name="Medium List 2 Accent 3" w:uiPriority="66"/>
+    <w:lsdException w:name="Medium Grid 1 Accent 3" w:uiPriority="67"/>
+    <w:lsdException w:name="Medium Grid 2 Accent 3" w:uiPriority="68"/>
+    <w:lsdException w:name="Medium Grid 3 Accent 3" w:uiPriority="69"/>
+    <w:lsdException w:name="Dark List Accent 3" w:uiPriority="70"/>
+    <w:lsdException w:name="Colorful Shading Accent 3" w:uiPriority="71"/>
+    <w:lsdException w:name="Colorful List Accent 3" w:uiPriority="72"/>
+    <w:lsdException w:name="Colorful Grid Accent 3" w:uiPriority="73"/>
+    <w:lsdException w:name="Light Shading Accent 4" w:uiPriority="60"/>
+    <w:lsdException w:name="Light List Accent 4" w:uiPriority="61"/>
+    <w:lsdException w:name="Light Grid Accent 4" w:uiPriority="62"/>
+    <w:lsdException w:name="Medium Shading 1 Accent 4" w:uiPriority="63"/>
+    <w:lsdException w:name="Medium Shading 2 Accent 4" w:uiPriority="64"/>
+    <w:lsdException w:name="Medium List 1 Accent 4" w:uiPriority="65"/>
+    <w:lsdException w:name="Medium List 2 Accent 4" w:uiPriority="66"/>
+    <w:lsdException w:name="Medium Grid 1 Accent 4" w:uiPriority="67"/>
+    <w:lsdException w:name="Medium Grid 2 Accent 4" w:uiPriority="68"/>
+    <w:lsdException w:name="Medium Grid 3 Accent 4" w:uiPriority="69"/>
+    <w:lsdException w:name="Dark List Accent 4" w:uiPriority="70"/>
+    <w:lsdException w:name="Colorful Shading Accent 4" w:uiPriority="71"/>
+    <w:lsdException w:name="Colorful List Accent 4" w:uiPriority="72"/>
+    <w:lsdException w:name="Colorful Grid Accent 4" w:uiPriority="73"/>
+    <w:lsdException w:name="Light Shading Accent 5" w:uiPriority="60"/>
+    <w:lsdException w:name="Light List Accent 5" w:uiPriority="61"/>
+    <w:lsdException w:name="Light Grid Accent 5" w:uiPriority="62"/>
+    <w:lsdException w:name="Medium Shading 1 Accent 5" w:uiPriority="63"/>
+    <w:lsdException w:name="Medium Shading 2 Accent 5" w:uiPriority="64"/>
+    <w:lsdException w:name="Medium List 1 Accent 5" w:uiPriority="65"/>
+    <w:lsdException w:name="Medium List 2 Accent 5" w:uiPriority="66"/>
+    <w:lsdException w:name="Medium Grid 1 Accent 5" w:uiPriority="67"/>
+    <w:lsdException w:name="Medium Grid 2 Accent 5" w:uiPriority="68"/>
+    <w:lsdException w:name="Medium Grid 3 Accent 5" w:uiPriority="69"/>
+    <w:lsdException w:name="Dark List Accent 5" w:uiPriority="70"/>
+    <w:lsdException w:name="Colorful Shading Accent 5" w:uiPriority="71"/>
+    <w:lsdException w:name="Colorful List Accent 5" w:uiPriority="72"/>
+    <w:lsdException w:name="Colorful Grid Accent 5" w:uiPriority="73"/>
+    <w:lsdException w:name="Light Shading Accent 6" w:uiPriority="60"/>
+    <w:lsdException w:name="Light List Accent 6" w:uiPriority="61"/>
+    <w:lsdException w:name="Light Grid Accent 6" w:uiPriority="62"/>
+    <w:lsdException w:name="Medium Shading 1 Accent 6" w:uiPriority="63"/>
+    <w:lsdException w:name="Medium Shading 2 Accent 6" w:uiPriority="64"/>
+    <w:lsdException w:name="Medium List 1 Accent 6" w:uiPriority="65"/>
+    <w:lsdException w:name="Medium List 2 Accent 6" w:uiPriority="66"/>
+    <w:lsdException w:name="Medium Grid 1 Accent 6" w:uiPriority="67"/>
+    <w:lsdException w:name="Medium Grid 2 Accent 6" w:uiPriority="68"/>
+    <w:lsdException w:name="Medium Grid 3 Accent 6" w:uiPriority="69"/>
+    <w:lsdException w:name="Dark List Accent 6" w:uiPriority="70"/>
+    <w:lsdException w:name="Colorful Shading Accent 6" w:uiPriority="71"/>
+    <w:lsdException w:name="Colorful List Accent 6" w:uiPriority="72"/>
+    <w:lsdException w:name="Colorful Grid Accent 6" w:uiPriority="73"/>
+    <w:lsdException w:name="Subtle Emphasis" w:uiPriority="19" w:qFormat="1"/>
+    <w:lsdException w:name="Intense Emphasis" w:uiPriority="21" w:qFormat="1"/>
+    <w:lsdException w:name="Subtle Reference" w:uiPriority="31" w:qFormat="1"/>
+    <w:lsdException w:name="Intense Reference" w:uiPriority="32" w:qFormat="1"/>
+    <w:lsdException w:name="Book Title" w:uiPriority="33" w:qFormat="1"/>
+    <w:lsdException w:name="Bibliography" w:semiHidden="1" w:uiPriority="37" w:unhideWhenUsed="1"/>
+    <w:lsdException w:name="TOC Heading" w:semiHidden="1" w:uiPriority="39" w:unhideWhenUsed="1" w:qFormat="1"/>
+    <w:lsdException w:name="Plain Table 1" w:uiPriority="41"/>
+    <w:lsdException w:name="Plain Table 2" w:uiPriority="42"/>
+    <w:lsdException w:name="Plain Table 3" w:uiPriority="43"/>
+    <w:lsdException w:name="Plain Table 4" w:uiPriority="44"/>
+    <w:lsdException w:name="Plain Table 5" w:uiPriority="45"/>
+    <w:lsdException w:name="Grid Table Light" w:uiPriority="40"/>
+    <w:lsdException w:name="Grid Table 1 Light" w:uiPriority="46"/>
+    <w:lsdException w:name="Grid Table 2" w:uiPriority="47"/>
+    <w:lsdException w:name="Grid Table 3" w:uiPriority="48"/>
+    <w:lsdException w:name="Grid Table 4" w:uiPriority="49"/>
+    <w:lsdException w:name="Grid Table 5 Dark" w:uiPriority="50"/>
+    <w:lsdException w:name="Grid Table 6 Colorful" w:uiPriority="51"/>
+    <w:lsdException w:name="Grid Table 7 Colorful" w:uiPriority="52"/>
+    <w:lsdException w:name="Grid Table 1 Light Accent 1" w:uiPriority="46"/>
+    <w:lsdException w:name="Grid Table 2 Accent 1" w:uiPriority="47"/>
+    <w:lsdException w:name="Grid Table 3 Accent 1" w:uiPriority="48"/>
+    <w:lsdException w:name="Grid Table 4 Accent 1" w:uiPriority="49"/>
+    <w:lsdException w:name="Grid Table 5 Dark Accent 1" w:uiPriority="50"/>
+    <w:lsdException w:name="Grid Table 6 Colorful Accent 1" w:uiPriority="51"/>
+    <w:lsdException w:name="Grid Table 7 Colorful Accent 1" w:uiPriority="52"/>
+    <w:lsdException w:name="Grid Table 1 Light Accent 2" w:uiPriority="46"/>
+    <w:lsdException w:name="Grid Table 2 Accent 2" w:uiPriority="47"/>
+    <w:lsdException w:name="Grid Table 3 Accent 2" w:uiPriority="48"/>
+    <w:lsdException w:name="Grid Table 4 Accent 2" w:uiPriority="49"/>
+    <w:lsdException w:name="Grid Table 5 Dark Accent 2" w:uiPriority="50"/>
+    <w:lsdException w:name="Grid Table 6 Colorful Accent 2" w:uiPriority="51"/>
+    <w:lsdException w:name="Grid Table 7 Colorful Accent 2" w:uiPriority="52"/>
+    <w:lsdException w:name="Grid Table 1 Light Accent 3" w:uiPriority="46"/>
+    <w:lsdException w:name="Grid Table 2 Accent 3" w:uiPriority="47"/>
+    <w:lsdException w:name="Grid Table 3 Accent 3" w:uiPriority="48"/>
+    <w:lsdException w:name="Grid Table 4 Accent 3" w:uiPriority="49"/>
+    <w:lsdException w:name="Grid Table 5 Dark Accent 3" w:uiPriority="50"/>
+    <w:lsdException w:name="Grid Table 6 Colorful Accent 3" w:uiPriority="51"/>
+    <w:lsdException w:name="Grid Table 7 Colorful Accent 3" w:uiPriority="52"/>
+    <w:lsdException w:name="Grid Table 1 Light Accent 4" w:uiPriority="46"/>
+    <w:lsdException w:name="Grid Table 2 Accent 4" w:uiPriority="47"/>
+    <w:lsdException w:name="Grid Table 3 Accent 4" w:uiPriority="48"/>
+    <w:lsdException w:name="Grid Table 4 Accent 4" w:uiPriority="49"/>
+    <w:lsdException w:name="Grid Table 5 Dark Accent 4" w:uiPriority="50"/>
+    <w:lsdException w:name="Grid Table 6 Colorful Accent 4" w:uiPriority="51"/>
+    <w:lsdException w:name="Grid Table 7 Colorful Accent 4" w:uiPriority="52"/>
+    <w:lsdException w:name="Grid Table 1 Light Accent 5" w:uiPriority="46"/>
+    <w:lsdException w:name="Grid Table 2 Accent 5" w:uiPriority="47"/>
+    <w:lsdException w:name="Grid Table 3 Accent 5" w:uiPriority="48"/>
+    <w:lsdException w:name="Grid Table 4 Accent 5" w:uiPriority="49"/>
+    <w:lsdException w:name="Grid Table 5 Dark Accent 5" w:uiPriority="50"/>
+    <w:lsdException w:name="Grid Table 6 Colorful Accent 5" w:uiPriority="51"/>
+    <w:lsdException w:name="Grid Table 7 Colorful Accent 5" w:uiPriority="52"/>
+    <w:lsdException w:name="Grid Table 1 Light Accent 6" w:uiPriority="46"/>
+    <w:lsdException w:name="Grid Table 2 Accent 6" w:uiPriority="47"/>
+    <w:lsdException w:name="Grid Table 3 Accent 6" w:uiPriority="48"/>
+    <w:lsdException w:name="Grid Table 4 Accent 6" w:uiPriority="49"/>
+    <w:lsdException w:name="Grid Table 5 Dark Accent 6" w:uiPriority="50"/>
+    <w:lsdException w:name="Grid Table 6 Colorful Accent 6" w:uiPriority="51"/>
+    <w:lsdException w:name="Grid Table 7 Colorful Accent 6" w:uiPriority="52"/>
+    <w:lsdException w:name="List Table 1 Light" w:uiPriority="46"/>
+    <w:lsdException w:name="List Table 2" w:uiPriority="47"/>
+    <w:lsdException w:name="List Table 3" w:uiPriority="48"/>
+    <w:lsdException w:name="List Table 4" w:uiPriority="49"/>
+    <w:lsdException w:name="List Table 5 Dark" w:uiPriority="50"/>
+    <w:lsdException w:name="List Table 6 Colorful" w:uiPriority="51"/>
+    <w:lsdException w:name="List Table 7 Colorful" w:uiPriority="52"/>
+    <w:lsdException w:name="List Table 1 Light Accent 1" w:uiPriority="46"/>
+    <w:lsdException w:name="List Table 2 Accent 1" w:uiPriority="47"/>
+    <w:lsdException w:name="List Table 3 Accent 1" w:uiPriority="48"/>
+    <w:lsdException w:name="List Table 4 Accent 1" w:uiPriority="49"/>
+    <w:lsdException w:name="List Table 5 Dark Accent 1" w:uiPriority="50"/>
+    <w:lsdException w:name="List Table 6 Colorful Accent 1" w:uiPriority="51"/>
+    <w:lsdException w:name="List Table 7 Colorful Accent 1" w:uiPriority="52"/>
+    <w:lsdException w:name="List Table 1 Light Accent 2" w:uiPriority="46"/>
+    <w:lsdException w:name="List Table 2 Accent 2" w:uiPriority="47"/>
+    <w:lsdException w:name="List Table 3 Accent 2" w:uiPriority="48"/>
+    <w:lsdException w:name="List Table 4 Accent 2" w:uiPriority="49"/>
+    <w:lsdException w:name="List Table 5 Dark Accent 2" w:uiPriority="50"/>
+    <w:lsdException w:name="List Table 6 Colorful Accent 2" w:uiPriority="51"/>
+    <w:lsdException w:name="List Table 7 Colorful Accent 2" w:uiPriority="52"/>
+    <w:lsdException w:name="List Table 1 Light Accent 3" w:uiPriority="46"/>
+    <w:lsdException w:name="List Table 2 Accent 3" w:uiPriority="47"/>
+    <w:lsdException w:name="List Table 3 Accent 3" w:uiPriority="48"/>
+    <w:lsdException w:name="List Table 4 Accent 3" w:uiPriority="49"/>
+    <w:lsdException w:name="List Table 5 Dark Accent 3" w:uiPriority="50"/>
+    <w:lsdException w:name="List Table 6 Colorful Accent 3" w:uiPriority="51"/>
+    <w:lsdException w:name="List Table 7 Colorful Accent 3" w:uiPriority="52"/>
+    <w:lsdException w:name="List Table 1 Light Accent 4" w:uiPriority="46"/>
+    <w:lsdException w:name="List Table 2 Accent 4" w:uiPriority="47"/>
+    <w:lsdException w:name="List Table 3 Accent 4" w:uiPriority="48"/>
+    <w:lsdException w:name="List Table 4 Accent 4" w:uiPriority="49"/>
+    <w:lsdException w:name="List Table 5 Dark Accent 4" w:uiPriority="50"/>
+    <w:lsdException w:name="List Table 6 Colorful Accent 4" w:uiPriority="51"/>
+    <w:lsdException w:name="List Table 7 Colorful Accent 4" w:uiPriority="52"/>
+    <w:lsdException w:name="List Table 1 Light Accent 5" w:uiPriority="46"/>
+    <w:lsdException w:name="List Table 2 Accent 5" w:uiPriority="47"/>
+    <w:lsdException w:name="List Table 3 Accent 5" w:uiPriority="48"/>
+    <w:lsdException w:name="List Table 4 Accent 5" w:uiPriority="49"/>
+    <w:lsdException w:name="List Table 5 Dark Accent 5" w:uiPriority="50"/>
+    <w:lsdException w:name="List Table 6 Colorful Accent 5" w:uiPriority="51"/>
+    <w:lsdException w:name="List Table 7 Colorful Accent 5" w:uiPriority="52"/>
+    <w:lsdException w:name="List Table 1 Light Accent 6" w:uiPriority="46"/>
+    <w:lsdException w:name="List Table 2 Accent 6" w:uiPriority="47"/>
+    <w:lsdException w:name="List Table 3 Accent 6" w:uiPriority="48"/>
+    <w:lsdException w:name="List Table 4 Accent 6" w:uiPriority="49"/>
+    <w:lsdException w:name="List Table 5 Dark Accent 6" w:uiPriority="50"/>
+    <w:lsdException w:name="List Table 6 Colorful Accent 6" w:uiPriority="51"/>
+    <w:lsdException w:name="List Table 7 Colorful Accent 6" w:uiPriority="52"/>
+    <w:lsdException w:name="Mention" w:semiHidden="1" w:unhideWhenUsed="1"/>
+    <w:lsdException w:name="Smart Hyperlink" w:semiHidden="1" w:unhideWhenUsed="1"/>
+    <w:lsdException w:name="Hashtag" w:semiHidden="1" w:unhideWhenUsed="1"/>
+    <w:lsdException w:name="Unresolved Mention" w:semiHidden="1" w:unhideWhenUsed="1"/>
+    <w:lsdException w:name="Smart Link" w:semiHidden="1" w:unhideWhenUsed="1"/>
+  </w:latentStyles>
+  <w:style w:type="paragraph" w:default="1" w:styleId="Normal">
+    <w:name w:val="Normal"/>
+    <w:qFormat/>
   </w:style>
   <w:style w:type="paragraph" w:styleId="Heading1">
     <w:name w:val="heading 1"/>
     <w:basedOn w:val="Normal"/>
     <w:next w:val="Normal"/>
+    <w:uiPriority w:val="9"/>
+    <w:qFormat/>
     <w:pPr>
-      <w:keepNext w:val="1"/>
-      <w:keepLines w:val="1"/>
+      <w:keepNext/>
+      <w:keepLines/>
+      <w:outlineLvl w:val="0"/>
     </w:pPr>
     <w:rPr>
       <w:sz w:val="32"/>
@@ -225,9 +841,14 @@
     <w:name w:val="heading 2"/>
     <w:basedOn w:val="Normal"/>
     <w:next w:val="Normal"/>
+    <w:uiPriority w:val="9"/>
+    <w:semiHidden/>
+    <w:unhideWhenUsed/>
+    <w:qFormat/>
     <w:pPr>
-      <w:keepNext w:val="1"/>
-      <w:keepLines w:val="1"/>
+      <w:keepNext/>
+      <w:keepLines/>
+      <w:outlineLvl w:val="1"/>
     </w:pPr>
     <w:rPr>
       <w:sz w:val="28"/>
@@ -238,14 +859,17 @@
     <w:name w:val="heading 3"/>
     <w:basedOn w:val="Normal"/>
     <w:next w:val="Normal"/>
+    <w:uiPriority w:val="9"/>
+    <w:semiHidden/>
+    <w:unhideWhenUsed/>
+    <w:qFormat/>
     <w:pPr>
-      <w:keepNext w:val="1"/>
-      <w:keepLines w:val="1"/>
-      <w:pageBreakBefore w:val="0"/>
-      <w:spacing w:after="80" w:before="320" w:lineRule="auto"/>
+      <w:keepNext/>
+      <w:keepLines/>
+      <w:spacing w:before="320" w:after="80"/>
+      <w:outlineLvl w:val="2"/>
     </w:pPr>
     <w:rPr>
-      <w:b w:val="0"/>
       <w:color w:val="434343"/>
       <w:sz w:val="28"/>
       <w:szCs w:val="28"/>
@@ -255,27 +879,33 @@
     <w:name w:val="heading 4"/>
     <w:basedOn w:val="Normal"/>
     <w:next w:val="Normal"/>
+    <w:uiPriority w:val="9"/>
+    <w:semiHidden/>
+    <w:unhideWhenUsed/>
+    <w:qFormat/>
     <w:pPr>
-      <w:keepNext w:val="1"/>
-      <w:keepLines w:val="1"/>
-      <w:pageBreakBefore w:val="0"/>
-      <w:spacing w:after="80" w:before="280" w:lineRule="auto"/>
+      <w:keepNext/>
+      <w:keepLines/>
+      <w:spacing w:before="280" w:after="80"/>
+      <w:outlineLvl w:val="3"/>
     </w:pPr>
     <w:rPr>
       <w:color w:val="666666"/>
-      <w:sz w:val="24"/>
-      <w:szCs w:val="24"/>
     </w:rPr>
   </w:style>
   <w:style w:type="paragraph" w:styleId="Heading5">
     <w:name w:val="heading 5"/>
     <w:basedOn w:val="Normal"/>
     <w:next w:val="Normal"/>
+    <w:uiPriority w:val="9"/>
+    <w:semiHidden/>
+    <w:unhideWhenUsed/>
+    <w:qFormat/>
     <w:pPr>
-      <w:keepNext w:val="1"/>
-      <w:keepLines w:val="1"/>
-      <w:pageBreakBefore w:val="0"/>
-      <w:spacing w:after="80" w:before="240" w:lineRule="auto"/>
+      <w:keepNext/>
+      <w:keepLines/>
+      <w:spacing w:before="240" w:after="80"/>
+      <w:outlineLvl w:val="4"/>
     </w:pPr>
     <w:rPr>
       <w:color w:val="666666"/>
@@ -287,26 +917,59 @@
     <w:name w:val="heading 6"/>
     <w:basedOn w:val="Normal"/>
     <w:next w:val="Normal"/>
+    <w:uiPriority w:val="9"/>
+    <w:semiHidden/>
+    <w:unhideWhenUsed/>
+    <w:qFormat/>
     <w:pPr>
-      <w:keepNext w:val="1"/>
-      <w:keepLines w:val="1"/>
-      <w:pageBreakBefore w:val="0"/>
-      <w:spacing w:after="80" w:before="240" w:lineRule="auto"/>
+      <w:keepNext/>
+      <w:keepLines/>
+      <w:spacing w:before="240" w:after="80"/>
+      <w:outlineLvl w:val="5"/>
     </w:pPr>
     <w:rPr>
-      <w:i w:val="1"/>
+      <w:i/>
       <w:color w:val="666666"/>
       <w:sz w:val="22"/>
       <w:szCs w:val="22"/>
     </w:rPr>
   </w:style>
+  <w:style w:type="character" w:default="1" w:styleId="DefaultParagraphFont">
+    <w:name w:val="Default Paragraph Font"/>
+    <w:uiPriority w:val="1"/>
+    <w:semiHidden/>
+    <w:unhideWhenUsed/>
+  </w:style>
+  <w:style w:type="table" w:default="1" w:styleId="TableNormal">
+    <w:name w:val="Normal Table"/>
+    <w:uiPriority w:val="99"/>
+    <w:semiHidden/>
+    <w:unhideWhenUsed/>
+    <w:tblPr>
+      <w:tblInd w:w="0" w:type="dxa"/>
+      <w:tblCellMar>
+        <w:top w:w="0" w:type="dxa"/>
+        <w:left w:w="108" w:type="dxa"/>
+        <w:bottom w:w="0" w:type="dxa"/>
+        <w:right w:w="108" w:type="dxa"/>
+      </w:tblCellMar>
+    </w:tblPr>
+  </w:style>
+  <w:style w:type="numbering" w:default="1" w:styleId="NoList">
+    <w:name w:val="No List"/>
+    <w:uiPriority w:val="99"/>
+    <w:semiHidden/>
+    <w:unhideWhenUsed/>
+  </w:style>
   <w:style w:type="paragraph" w:styleId="Title">
     <w:name w:val="Title"/>
     <w:basedOn w:val="Normal"/>
     <w:next w:val="Normal"/>
+    <w:uiPriority w:val="10"/>
+    <w:qFormat/>
     <w:pPr>
-      <w:keepNext w:val="1"/>
-      <w:keepLines w:val="1"/>
+      <w:keepNext/>
+      <w:keepLines/>
     </w:pPr>
     <w:rPr>
       <w:sz w:val="36"/>
@@ -317,15 +980,15 @@
     <w:name w:val="Subtitle"/>
     <w:basedOn w:val="Normal"/>
     <w:next w:val="Normal"/>
+    <w:uiPriority w:val="11"/>
+    <w:qFormat/>
     <w:pPr>
-      <w:keepNext w:val="1"/>
-      <w:keepLines w:val="1"/>
-      <w:pageBreakBefore w:val="0"/>
-      <w:spacing w:after="320" w:before="0" w:lineRule="auto"/>
+      <w:keepNext/>
+      <w:keepLines/>
+      <w:spacing w:after="320"/>
     </w:pPr>
     <w:rPr>
-      <w:rFonts w:ascii="Arial" w:cs="Arial" w:eastAsia="Arial" w:hAnsi="Arial"/>
-      <w:i w:val="0"/>
+      <w:rFonts w:ascii="Arial" w:eastAsia="Arial" w:hAnsi="Arial" w:cs="Arial"/>
       <w:color w:val="666666"/>
       <w:sz w:val="30"/>
       <w:szCs w:val="30"/>

</xml_diff>